<commit_message>
GCN and GraphSAGE Models
</commit_message>
<xml_diff>
--- a/Documentation/Node Classification in the Amazon Product Graph/Documentation.docx
+++ b/Documentation/Node Classification in the Amazon Product Graph/Documentation.docx
@@ -289,15 +289,27 @@
         </w:rPr>
         <w:t xml:space="preserve"> </w:t>
       </w:r>
-      <w:r>
-        <w:rPr>
-          <w:rFonts w:cs="B Zar"/>
-          <w:b/>
-          <w:bCs/>
-          <w:sz w:val="28"/>
-          <w:szCs w:val="28"/>
-        </w:rPr>
-        <w:t>obgn-product</w:t>
+      <w:proofErr w:type="spellStart"/>
+      <w:r>
+        <w:rPr>
+          <w:rFonts w:cs="B Zar"/>
+          <w:b/>
+          <w:bCs/>
+          <w:sz w:val="28"/>
+          <w:szCs w:val="28"/>
+        </w:rPr>
+        <w:t>obgn</w:t>
+      </w:r>
+      <w:proofErr w:type="spellEnd"/>
+      <w:r>
+        <w:rPr>
+          <w:rFonts w:cs="B Zar"/>
+          <w:b/>
+          <w:bCs/>
+          <w:sz w:val="28"/>
+          <w:szCs w:val="28"/>
+        </w:rPr>
+        <w:t>-product</w:t>
       </w:r>
     </w:p>
     <w:p>
@@ -878,8 +890,18 @@
           <w:sz w:val="28"/>
           <w:szCs w:val="28"/>
         </w:rPr>
-        <w:t xml:space="preserve"> GraphSAGE</w:t>
-      </w:r>
+        <w:t xml:space="preserve"> </w:t>
+      </w:r>
+      <w:proofErr w:type="spellStart"/>
+      <w:r>
+        <w:rPr>
+          <w:rFonts w:cs="B Zar"/>
+          <w:sz w:val="28"/>
+          <w:szCs w:val="28"/>
+        </w:rPr>
+        <w:t>GraphSAGE</w:t>
+      </w:r>
+      <w:proofErr w:type="spellEnd"/>
     </w:p>
     <w:p>
       <w:pPr>
@@ -1310,7 +1332,25 @@
           <w:sz w:val="28"/>
           <w:szCs w:val="28"/>
         </w:rPr>
-        <w:t xml:space="preserve"> (ogbn-products) </w:t>
+        <w:t xml:space="preserve"> (</w:t>
+      </w:r>
+      <w:proofErr w:type="spellStart"/>
+      <w:r>
+        <w:rPr>
+          <w:rFonts w:cs="B Zar"/>
+          <w:sz w:val="28"/>
+          <w:szCs w:val="28"/>
+        </w:rPr>
+        <w:t>ogbn</w:t>
+      </w:r>
+      <w:proofErr w:type="spellEnd"/>
+      <w:r>
+        <w:rPr>
+          <w:rFonts w:cs="B Zar"/>
+          <w:sz w:val="28"/>
+          <w:szCs w:val="28"/>
+        </w:rPr>
+        <w:t xml:space="preserve">-products) </w:t>
       </w:r>
       <w:r>
         <w:rPr>
@@ -1349,6 +1389,7 @@
         </w:rPr>
         <w:t xml:space="preserve">و </w:t>
       </w:r>
+      <w:proofErr w:type="spellStart"/>
       <w:r>
         <w:rPr>
           <w:rFonts w:cs="B Zar"/>
@@ -1359,6 +1400,7 @@
         </w:rPr>
         <w:t>GraphSAGE</w:t>
       </w:r>
+      <w:proofErr w:type="spellEnd"/>
       <w:r>
         <w:rPr>
           <w:rFonts w:cs="B Zar" w:hint="cs"/>
@@ -1529,7 +1571,6 @@
           <w:ilvl w:val="0"/>
           <w:numId w:val="13"/>
         </w:numPr>
-        <w:bidi/>
         <w:rPr>
           <w:rFonts w:cs="B Zar"/>
           <w:sz w:val="28"/>
@@ -1583,7 +1624,6 @@
           <w:ilvl w:val="0"/>
           <w:numId w:val="13"/>
         </w:numPr>
-        <w:bidi/>
         <w:rPr>
           <w:rFonts w:cs="B Zar"/>
           <w:sz w:val="28"/>
@@ -1637,9 +1677,10 @@
           <w:ilvl w:val="0"/>
           <w:numId w:val="13"/>
         </w:numPr>
-        <w:bidi/>
-        <w:rPr>
-          <w:rFonts w:cs="B Zar"/>
+        <w:rPr>
+          <w:rFonts w:cs="B Zar"/>
+          <w:b/>
+          <w:bCs/>
           <w:sz w:val="28"/>
           <w:szCs w:val="28"/>
         </w:rPr>
@@ -1682,7 +1723,15 @@
           <w:sz w:val="28"/>
           <w:szCs w:val="28"/>
         </w:rPr>
-        <w:t xml:space="preserve"> NVIDIA Tesla T4</w:t>
+        <w:t xml:space="preserve"> </w:t>
+      </w:r>
+      <w:r>
+        <w:rPr>
+          <w:rFonts w:cs="B Zar"/>
+          <w:sz w:val="28"/>
+          <w:szCs w:val="28"/>
+        </w:rPr>
+        <w:t>NVIDIA H200 Tensor Core GPU</w:t>
       </w:r>
     </w:p>
     <w:p>
@@ -1691,7 +1740,6 @@
           <w:ilvl w:val="0"/>
           <w:numId w:val="13"/>
         </w:numPr>
-        <w:bidi/>
         <w:rPr>
           <w:rFonts w:cs="B Zar"/>
           <w:sz w:val="28"/>
@@ -1736,60 +1784,15 @@
           <w:sz w:val="28"/>
           <w:szCs w:val="28"/>
         </w:rPr>
-        <w:t xml:space="preserve"> [</w:t>
-      </w:r>
-      <w:r>
-        <w:rPr>
-          <w:rFonts w:cs="B Zar"/>
-          <w:sz w:val="28"/>
-          <w:szCs w:val="28"/>
-          <w:rtl/>
-        </w:rPr>
-        <w:t>لطفاً مقدار</w:t>
-      </w:r>
-      <w:r>
-        <w:rPr>
-          <w:rFonts w:cs="B Zar"/>
-          <w:sz w:val="28"/>
-          <w:szCs w:val="28"/>
-        </w:rPr>
-        <w:t xml:space="preserve"> VRAM </w:t>
-      </w:r>
-      <w:r>
-        <w:rPr>
-          <w:rFonts w:cs="B Zar"/>
-          <w:sz w:val="28"/>
-          <w:szCs w:val="28"/>
-          <w:rtl/>
-        </w:rPr>
-        <w:t xml:space="preserve">را وارد کنید، مثلاً </w:t>
-      </w:r>
-      <w:r>
-        <w:rPr>
-          <w:rFonts w:cs="B Zar"/>
-          <w:sz w:val="28"/>
-          <w:szCs w:val="28"/>
-          <w:rtl/>
-          <w:lang w:bidi="fa-IR"/>
-        </w:rPr>
-        <w:t>۱۶</w:t>
-      </w:r>
-      <w:r>
-        <w:rPr>
-          <w:rFonts w:cs="B Zar"/>
-          <w:sz w:val="28"/>
-          <w:szCs w:val="28"/>
-          <w:rtl/>
-        </w:rPr>
-        <w:t xml:space="preserve"> گیگابایت</w:t>
-      </w:r>
-      <w:r>
-        <w:rPr>
-          <w:rFonts w:cs="B Zar"/>
-          <w:sz w:val="28"/>
-          <w:szCs w:val="28"/>
-        </w:rPr>
-        <w:t>]</w:t>
+        <w:t xml:space="preserve"> </w:t>
+      </w:r>
+      <w:r>
+        <w:rPr>
+          <w:rFonts w:cs="B Zar"/>
+          <w:sz w:val="28"/>
+          <w:szCs w:val="28"/>
+        </w:rPr>
+        <w:t xml:space="preserve">141GB </w:t>
       </w:r>
     </w:p>
     <w:p>
@@ -1798,7 +1801,6 @@
           <w:ilvl w:val="0"/>
           <w:numId w:val="13"/>
         </w:numPr>
-        <w:bidi/>
         <w:rPr>
           <w:rFonts w:cs="B Zar"/>
           <w:sz w:val="28"/>
@@ -1869,7 +1871,6 @@
           <w:ilvl w:val="0"/>
           <w:numId w:val="13"/>
         </w:numPr>
-        <w:bidi/>
         <w:rPr>
           <w:rFonts w:cs="B Zar"/>
           <w:sz w:val="28"/>
@@ -1889,12 +1890,11 @@
       </w:r>
       <w:r>
         <w:rPr>
-          <w:rFonts w:cs="B Zar" w:hint="cs"/>
-          <w:b/>
-          <w:bCs/>
-          <w:sz w:val="28"/>
-          <w:szCs w:val="28"/>
-          <w:rtl/>
+          <w:rFonts w:cs="B Zar"/>
+          <w:b/>
+          <w:bCs/>
+          <w:sz w:val="28"/>
+          <w:szCs w:val="28"/>
         </w:rPr>
         <w:t>:</w:t>
       </w:r>
@@ -1904,7 +1904,43 @@
           <w:sz w:val="28"/>
           <w:szCs w:val="28"/>
         </w:rPr>
-        <w:t xml:space="preserve"> PyTorch, PyTorch Geometric, OGB, Scikit-learn, Matplotlib</w:t>
+        <w:t xml:space="preserve"> </w:t>
+      </w:r>
+      <w:proofErr w:type="spellStart"/>
+      <w:r>
+        <w:rPr>
+          <w:rFonts w:cs="B Zar"/>
+          <w:sz w:val="28"/>
+          <w:szCs w:val="28"/>
+        </w:rPr>
+        <w:t>PyTorch</w:t>
+      </w:r>
+      <w:proofErr w:type="spellEnd"/>
+      <w:r>
+        <w:rPr>
+          <w:rFonts w:cs="B Zar"/>
+          <w:sz w:val="28"/>
+          <w:szCs w:val="28"/>
+        </w:rPr>
+        <w:t xml:space="preserve">, </w:t>
+      </w:r>
+      <w:proofErr w:type="spellStart"/>
+      <w:r>
+        <w:rPr>
+          <w:rFonts w:cs="B Zar"/>
+          <w:sz w:val="28"/>
+          <w:szCs w:val="28"/>
+        </w:rPr>
+        <w:t>PyTorch</w:t>
+      </w:r>
+      <w:proofErr w:type="spellEnd"/>
+      <w:r>
+        <w:rPr>
+          <w:rFonts w:cs="B Zar"/>
+          <w:sz w:val="28"/>
+          <w:szCs w:val="28"/>
+        </w:rPr>
+        <w:t xml:space="preserve"> Geometric, OGB, Scikit-learn, Matplotlib</w:t>
       </w:r>
     </w:p>
     <w:p>
@@ -2010,7 +2046,25 @@
           <w:sz w:val="28"/>
           <w:szCs w:val="28"/>
         </w:rPr>
-        <w:t xml:space="preserve"> (ogbn-products) </w:t>
+        <w:t xml:space="preserve"> (</w:t>
+      </w:r>
+      <w:proofErr w:type="spellStart"/>
+      <w:r>
+        <w:rPr>
+          <w:rFonts w:cs="B Zar"/>
+          <w:sz w:val="28"/>
+          <w:szCs w:val="28"/>
+        </w:rPr>
+        <w:t>ogbn</w:t>
+      </w:r>
+      <w:proofErr w:type="spellEnd"/>
+      <w:r>
+        <w:rPr>
+          <w:rFonts w:cs="B Zar"/>
+          <w:sz w:val="28"/>
+          <w:szCs w:val="28"/>
+        </w:rPr>
+        <w:t xml:space="preserve">-products) </w:t>
       </w:r>
       <w:r>
         <w:rPr>
@@ -2229,14 +2283,26 @@
           <w:szCs w:val="28"/>
         </w:rPr>
       </w:pPr>
-      <w:r>
-        <w:rPr>
-          <w:rFonts w:cs="B Zar"/>
-          <w:sz w:val="28"/>
-          <w:szCs w:val="28"/>
-        </w:rPr>
-        <w:t>GCNConv(</w:t>
-      </w:r>
+      <w:proofErr w:type="spellStart"/>
+      <w:proofErr w:type="gramStart"/>
+      <w:r>
+        <w:rPr>
+          <w:rFonts w:cs="B Zar"/>
+          <w:sz w:val="28"/>
+          <w:szCs w:val="28"/>
+        </w:rPr>
+        <w:t>GCNConv</w:t>
+      </w:r>
+      <w:proofErr w:type="spellEnd"/>
+      <w:r>
+        <w:rPr>
+          <w:rFonts w:cs="B Zar"/>
+          <w:sz w:val="28"/>
+          <w:szCs w:val="28"/>
+        </w:rPr>
+        <w:t>(</w:t>
+      </w:r>
+      <w:proofErr w:type="gramEnd"/>
       <w:r>
         <w:rPr>
           <w:rFonts w:cs="B Zar"/>
@@ -2252,7 +2318,53 @@
           <w:sz w:val="28"/>
           <w:szCs w:val="28"/>
         </w:rPr>
-        <w:t xml:space="preserve">) -&gt; ReLU -&gt; GCNConv(128, </w:t>
+        <w:t xml:space="preserve">) -&gt; </w:t>
+      </w:r>
+      <w:proofErr w:type="spellStart"/>
+      <w:r>
+        <w:rPr>
+          <w:rFonts w:cs="B Zar"/>
+          <w:sz w:val="28"/>
+          <w:szCs w:val="28"/>
+        </w:rPr>
+        <w:t>ReLU</w:t>
+      </w:r>
+      <w:proofErr w:type="spellEnd"/>
+      <w:r>
+        <w:rPr>
+          <w:rFonts w:cs="B Zar"/>
+          <w:sz w:val="28"/>
+          <w:szCs w:val="28"/>
+        </w:rPr>
+        <w:t xml:space="preserve"> -&gt; </w:t>
+      </w:r>
+      <w:proofErr w:type="spellStart"/>
+      <w:proofErr w:type="gramStart"/>
+      <w:r>
+        <w:rPr>
+          <w:rFonts w:cs="B Zar"/>
+          <w:sz w:val="28"/>
+          <w:szCs w:val="28"/>
+        </w:rPr>
+        <w:t>GCNConv</w:t>
+      </w:r>
+      <w:proofErr w:type="spellEnd"/>
+      <w:r>
+        <w:rPr>
+          <w:rFonts w:cs="B Zar"/>
+          <w:sz w:val="28"/>
+          <w:szCs w:val="28"/>
+        </w:rPr>
+        <w:t>(</w:t>
+      </w:r>
+      <w:proofErr w:type="gramEnd"/>
+      <w:r>
+        <w:rPr>
+          <w:rFonts w:cs="B Zar"/>
+          <w:sz w:val="28"/>
+          <w:szCs w:val="28"/>
+        </w:rPr>
+        <w:t xml:space="preserve">128, </w:t>
       </w:r>
       <w:r>
         <w:rPr>
@@ -2318,7 +2430,73 @@
           <w:sz w:val="28"/>
           <w:szCs w:val="28"/>
         </w:rPr>
-        <w:t xml:space="preserve"> GraphSAGE (Graph SAmple and aggreGatE)</w:t>
+        <w:t xml:space="preserve"> </w:t>
+      </w:r>
+      <w:proofErr w:type="spellStart"/>
+      <w:r>
+        <w:rPr>
+          <w:rFonts w:cs="B Zar"/>
+          <w:b/>
+          <w:bCs/>
+          <w:sz w:val="28"/>
+          <w:szCs w:val="28"/>
+        </w:rPr>
+        <w:t>GraphSAGE</w:t>
+      </w:r>
+      <w:proofErr w:type="spellEnd"/>
+      <w:r>
+        <w:rPr>
+          <w:rFonts w:cs="B Zar"/>
+          <w:b/>
+          <w:bCs/>
+          <w:sz w:val="28"/>
+          <w:szCs w:val="28"/>
+        </w:rPr>
+        <w:t xml:space="preserve"> (Graph </w:t>
+      </w:r>
+      <w:proofErr w:type="spellStart"/>
+      <w:r>
+        <w:rPr>
+          <w:rFonts w:cs="B Zar"/>
+          <w:b/>
+          <w:bCs/>
+          <w:sz w:val="28"/>
+          <w:szCs w:val="28"/>
+        </w:rPr>
+        <w:t>SAmple</w:t>
+      </w:r>
+      <w:proofErr w:type="spellEnd"/>
+      <w:r>
+        <w:rPr>
+          <w:rFonts w:cs="B Zar"/>
+          <w:b/>
+          <w:bCs/>
+          <w:sz w:val="28"/>
+          <w:szCs w:val="28"/>
+        </w:rPr>
+        <w:t xml:space="preserve"> and </w:t>
+      </w:r>
+      <w:proofErr w:type="spellStart"/>
+      <w:r>
+        <w:rPr>
+          <w:rFonts w:cs="B Zar"/>
+          <w:b/>
+          <w:bCs/>
+          <w:sz w:val="28"/>
+          <w:szCs w:val="28"/>
+        </w:rPr>
+        <w:t>aggreGatE</w:t>
+      </w:r>
+      <w:proofErr w:type="spellEnd"/>
+      <w:r>
+        <w:rPr>
+          <w:rFonts w:cs="B Zar"/>
+          <w:b/>
+          <w:bCs/>
+          <w:sz w:val="28"/>
+          <w:szCs w:val="28"/>
+        </w:rPr>
+        <w:t>)</w:t>
       </w:r>
       <w:r>
         <w:rPr>
@@ -2417,14 +2595,26 @@
           <w:szCs w:val="28"/>
         </w:rPr>
       </w:pPr>
-      <w:r>
-        <w:rPr>
-          <w:rFonts w:cs="B Zar"/>
-          <w:sz w:val="28"/>
-          <w:szCs w:val="28"/>
-        </w:rPr>
-        <w:t>SAGEConv(</w:t>
-      </w:r>
+      <w:proofErr w:type="spellStart"/>
+      <w:proofErr w:type="gramStart"/>
+      <w:r>
+        <w:rPr>
+          <w:rFonts w:cs="B Zar"/>
+          <w:sz w:val="28"/>
+          <w:szCs w:val="28"/>
+        </w:rPr>
+        <w:t>SAGEConv</w:t>
+      </w:r>
+      <w:proofErr w:type="spellEnd"/>
+      <w:r>
+        <w:rPr>
+          <w:rFonts w:cs="B Zar"/>
+          <w:sz w:val="28"/>
+          <w:szCs w:val="28"/>
+        </w:rPr>
+        <w:t>(</w:t>
+      </w:r>
+      <w:proofErr w:type="gramEnd"/>
       <w:r>
         <w:rPr>
           <w:rFonts w:cs="B Zar"/>
@@ -2440,7 +2630,53 @@
           <w:sz w:val="28"/>
           <w:szCs w:val="28"/>
         </w:rPr>
-        <w:t xml:space="preserve">) -&gt; ReLU -&gt; SAGEConv(128, </w:t>
+        <w:t xml:space="preserve">) -&gt; </w:t>
+      </w:r>
+      <w:proofErr w:type="spellStart"/>
+      <w:r>
+        <w:rPr>
+          <w:rFonts w:cs="B Zar"/>
+          <w:sz w:val="28"/>
+          <w:szCs w:val="28"/>
+        </w:rPr>
+        <w:t>ReLU</w:t>
+      </w:r>
+      <w:proofErr w:type="spellEnd"/>
+      <w:r>
+        <w:rPr>
+          <w:rFonts w:cs="B Zar"/>
+          <w:sz w:val="28"/>
+          <w:szCs w:val="28"/>
+        </w:rPr>
+        <w:t xml:space="preserve"> -&gt; </w:t>
+      </w:r>
+      <w:proofErr w:type="spellStart"/>
+      <w:proofErr w:type="gramStart"/>
+      <w:r>
+        <w:rPr>
+          <w:rFonts w:cs="B Zar"/>
+          <w:sz w:val="28"/>
+          <w:szCs w:val="28"/>
+        </w:rPr>
+        <w:t>SAGEConv</w:t>
+      </w:r>
+      <w:proofErr w:type="spellEnd"/>
+      <w:r>
+        <w:rPr>
+          <w:rFonts w:cs="B Zar"/>
+          <w:sz w:val="28"/>
+          <w:szCs w:val="28"/>
+        </w:rPr>
+        <w:t>(</w:t>
+      </w:r>
+      <w:proofErr w:type="gramEnd"/>
+      <w:r>
+        <w:rPr>
+          <w:rFonts w:cs="B Zar"/>
+          <w:sz w:val="28"/>
+          <w:szCs w:val="28"/>
+        </w:rPr>
+        <w:t xml:space="preserve">128, </w:t>
       </w:r>
       <w:r>
         <w:rPr>
@@ -3245,6 +3481,7 @@
                 <w:szCs w:val="28"/>
               </w:rPr>
             </w:pPr>
+            <w:proofErr w:type="spellStart"/>
             <w:r>
               <w:rPr>
                 <w:rFonts w:cs="B Zar"/>
@@ -3253,6 +3490,7 @@
               </w:rPr>
               <w:t>GraphSAGE</w:t>
             </w:r>
+            <w:proofErr w:type="spellEnd"/>
           </w:p>
         </w:tc>
         <w:tc>
@@ -3427,6 +3665,7 @@
         </w:rPr>
         <w:t xml:space="preserve">همانطور که مشاهده می‌شود، مدل </w:t>
       </w:r>
+      <w:proofErr w:type="spellStart"/>
       <w:r>
         <w:rPr>
           <w:rFonts w:cs="B Zar"/>
@@ -3437,6 +3676,7 @@
         </w:rPr>
         <w:t>GraphSAGE</w:t>
       </w:r>
+      <w:proofErr w:type="spellEnd"/>
       <w:r>
         <w:rPr>
           <w:rFonts w:cs="B Zar"/>
@@ -3895,8 +4135,18 @@
           <w:sz w:val="28"/>
           <w:szCs w:val="28"/>
         </w:rPr>
-        <w:t xml:space="preserve"> GraphSAGE</w:t>
-      </w:r>
+        <w:t xml:space="preserve"> </w:t>
+      </w:r>
+      <w:proofErr w:type="spellStart"/>
+      <w:r>
+        <w:rPr>
+          <w:rFonts w:cs="B Zar"/>
+          <w:sz w:val="28"/>
+          <w:szCs w:val="28"/>
+        </w:rPr>
+        <w:t>GraphSAGE</w:t>
+      </w:r>
+      <w:proofErr w:type="spellEnd"/>
       <w:r>
         <w:rPr>
           <w:rFonts w:cs="B Zar" w:hint="cs"/>
@@ -4077,8 +4327,20 @@
           <w:sz w:val="28"/>
           <w:szCs w:val="28"/>
         </w:rPr>
-        <w:t xml:space="preserve"> GraphSAGE</w:t>
-      </w:r>
+        <w:t xml:space="preserve"> </w:t>
+      </w:r>
+      <w:proofErr w:type="spellStart"/>
+      <w:r>
+        <w:rPr>
+          <w:rFonts w:cs="B Zar"/>
+          <w:b/>
+          <w:bCs/>
+          <w:sz w:val="28"/>
+          <w:szCs w:val="28"/>
+        </w:rPr>
+        <w:t>GraphSAGE</w:t>
+      </w:r>
+      <w:proofErr w:type="spellEnd"/>
     </w:p>
     <w:p>
       <w:pPr>
@@ -4098,6 +4360,7 @@
         </w:rPr>
         <w:t xml:space="preserve">گرچه هر دو مدل عملکرد بسیار خوبی داشتند، برتری جزئی </w:t>
       </w:r>
+      <w:proofErr w:type="spellStart"/>
       <w:r>
         <w:rPr>
           <w:rFonts w:cs="B Zar"/>
@@ -4108,6 +4371,7 @@
         </w:rPr>
         <w:t>GraphSAGE</w:t>
       </w:r>
+      <w:proofErr w:type="spellEnd"/>
       <w:r>
         <w:rPr>
           <w:rFonts w:cs="B Zar" w:hint="cs"/>
@@ -4218,6 +4482,7 @@
           <w:szCs w:val="28"/>
         </w:rPr>
       </w:pPr>
+      <w:proofErr w:type="spellStart"/>
       <w:r>
         <w:rPr>
           <w:rFonts w:cs="B Zar"/>
@@ -4228,6 +4493,7 @@
         </w:rPr>
         <w:t>GraphSAGE</w:t>
       </w:r>
+      <w:proofErr w:type="spellEnd"/>
       <w:r>
         <w:rPr>
           <w:rFonts w:cs="B Zar" w:hint="cs"/>
@@ -4542,6 +4808,7 @@
         </w:rPr>
         <w:t xml:space="preserve">اولین گام در پروژه، نصب کتابخانه‌های ضروری و بارگذاری داده‌هاست. کتابخانه‌های کلیدی شامل </w:t>
       </w:r>
+      <w:proofErr w:type="spellStart"/>
       <w:r>
         <w:rPr>
           <w:rFonts w:cs="B Zar"/>
@@ -4550,6 +4817,7 @@
         </w:rPr>
         <w:t>PyTorch</w:t>
       </w:r>
+      <w:proofErr w:type="spellEnd"/>
       <w:r>
         <w:rPr>
           <w:rFonts w:cs="B Zar" w:hint="cs"/>
@@ -4568,13 +4836,23 @@
         </w:rPr>
         <w:t xml:space="preserve">به عنوان فریمورک اصلی یادگیری عمیق، </w:t>
       </w:r>
-      <w:r>
-        <w:rPr>
-          <w:rFonts w:cs="B Zar"/>
-          <w:sz w:val="28"/>
-          <w:szCs w:val="28"/>
-        </w:rPr>
-        <w:t>PyTorch Geometric</w:t>
+      <w:proofErr w:type="spellStart"/>
+      <w:r>
+        <w:rPr>
+          <w:rFonts w:cs="B Zar"/>
+          <w:sz w:val="28"/>
+          <w:szCs w:val="28"/>
+        </w:rPr>
+        <w:t>PyTorch</w:t>
+      </w:r>
+      <w:proofErr w:type="spellEnd"/>
+      <w:r>
+        <w:rPr>
+          <w:rFonts w:cs="B Zar"/>
+          <w:sz w:val="28"/>
+          <w:szCs w:val="28"/>
+        </w:rPr>
+        <w:t xml:space="preserve"> Geometric</w:t>
       </w:r>
       <w:r>
         <w:rPr>
@@ -4648,13 +4926,23 @@
         </w:rPr>
         <w:t xml:space="preserve">مجموعه داده </w:t>
       </w:r>
-      <w:r>
-        <w:rPr>
-          <w:rFonts w:cs="B Zar"/>
-          <w:sz w:val="28"/>
-          <w:szCs w:val="28"/>
-        </w:rPr>
-        <w:t>ogbn-products</w:t>
+      <w:proofErr w:type="spellStart"/>
+      <w:r>
+        <w:rPr>
+          <w:rFonts w:cs="B Zar"/>
+          <w:sz w:val="28"/>
+          <w:szCs w:val="28"/>
+        </w:rPr>
+        <w:t>ogbn</w:t>
+      </w:r>
+      <w:proofErr w:type="spellEnd"/>
+      <w:r>
+        <w:rPr>
+          <w:rFonts w:cs="B Zar"/>
+          <w:sz w:val="28"/>
+          <w:szCs w:val="28"/>
+        </w:rPr>
+        <w:t>-products</w:t>
       </w:r>
       <w:r>
         <w:rPr>
@@ -4674,6 +4962,7 @@
         </w:rPr>
         <w:t xml:space="preserve">با استفاده از کلاس </w:t>
       </w:r>
+      <w:proofErr w:type="spellStart"/>
       <w:r>
         <w:rPr>
           <w:rFonts w:cs="B Zar"/>
@@ -4682,6 +4971,7 @@
         </w:rPr>
         <w:t>NodePropPredDataset</w:t>
       </w:r>
+      <w:proofErr w:type="spellEnd"/>
       <w:r>
         <w:rPr>
           <w:rFonts w:cs="B Zar" w:hint="cs"/>
@@ -5215,6 +5505,7 @@
         </w:rPr>
         <w:t xml:space="preserve">از کتابخانه </w:t>
       </w:r>
+      <w:proofErr w:type="spellStart"/>
       <w:r>
         <w:rPr>
           <w:rFonts w:cs="B Zar"/>
@@ -5223,6 +5514,7 @@
         </w:rPr>
         <w:t>torch_geometric</w:t>
       </w:r>
+      <w:proofErr w:type="spellEnd"/>
       <w:r>
         <w:rPr>
           <w:rFonts w:cs="B Zar" w:hint="cs"/>
@@ -5440,15 +5732,71 @@
           <w:szCs w:val="28"/>
         </w:rPr>
       </w:pPr>
-      <w:r>
-        <w:rPr>
-          <w:rFonts w:cs="B Zar"/>
-          <w:b/>
-          <w:bCs/>
-          <w:sz w:val="28"/>
-          <w:szCs w:val="28"/>
-        </w:rPr>
-        <w:t>GraphSAGE (Graph SAmple and aggreGatE)</w:t>
+      <w:proofErr w:type="spellStart"/>
+      <w:r>
+        <w:rPr>
+          <w:rFonts w:cs="B Zar"/>
+          <w:b/>
+          <w:bCs/>
+          <w:sz w:val="28"/>
+          <w:szCs w:val="28"/>
+        </w:rPr>
+        <w:t>GraphSAGE</w:t>
+      </w:r>
+      <w:proofErr w:type="spellEnd"/>
+      <w:r>
+        <w:rPr>
+          <w:rFonts w:cs="B Zar"/>
+          <w:b/>
+          <w:bCs/>
+          <w:sz w:val="28"/>
+          <w:szCs w:val="28"/>
+        </w:rPr>
+        <w:t xml:space="preserve"> (Graph </w:t>
+      </w:r>
+      <w:proofErr w:type="spellStart"/>
+      <w:r>
+        <w:rPr>
+          <w:rFonts w:cs="B Zar"/>
+          <w:b/>
+          <w:bCs/>
+          <w:sz w:val="28"/>
+          <w:szCs w:val="28"/>
+        </w:rPr>
+        <w:t>SAmple</w:t>
+      </w:r>
+      <w:proofErr w:type="spellEnd"/>
+      <w:r>
+        <w:rPr>
+          <w:rFonts w:cs="B Zar"/>
+          <w:b/>
+          <w:bCs/>
+          <w:sz w:val="28"/>
+          <w:szCs w:val="28"/>
+        </w:rPr>
+        <w:t xml:space="preserve"> and </w:t>
+      </w:r>
+      <w:proofErr w:type="spellStart"/>
+      <w:r>
+        <w:rPr>
+          <w:rFonts w:cs="B Zar"/>
+          <w:b/>
+          <w:bCs/>
+          <w:sz w:val="28"/>
+          <w:szCs w:val="28"/>
+        </w:rPr>
+        <w:t>aggreGatE</w:t>
+      </w:r>
+      <w:proofErr w:type="spellEnd"/>
+      <w:r>
+        <w:rPr>
+          <w:rFonts w:cs="B Zar"/>
+          <w:b/>
+          <w:bCs/>
+          <w:sz w:val="28"/>
+          <w:szCs w:val="28"/>
+        </w:rPr>
+        <w:t>)</w:t>
       </w:r>
       <w:r>
         <w:rPr>
@@ -5468,8 +5816,17 @@
           <w:szCs w:val="28"/>
         </w:rPr>
         <w:br/>
+      </w:r>
+      <w:proofErr w:type="spellStart"/>
+      <w:r>
+        <w:rPr>
+          <w:rFonts w:cs="B Zar"/>
+          <w:sz w:val="28"/>
+          <w:szCs w:val="28"/>
+        </w:rPr>
         <w:t>GraphSAGE</w:t>
       </w:r>
+      <w:proofErr w:type="spellEnd"/>
       <w:r>
         <w:rPr>
           <w:rFonts w:cs="B Zar" w:hint="cs"/>
@@ -5494,7 +5851,43 @@
           <w:sz w:val="28"/>
           <w:szCs w:val="28"/>
         </w:rPr>
-        <w:t xml:space="preserve">" (SAmple and aggreGatE) </w:t>
+        <w:t>" (</w:t>
+      </w:r>
+      <w:proofErr w:type="spellStart"/>
+      <w:r>
+        <w:rPr>
+          <w:rFonts w:cs="B Zar"/>
+          <w:sz w:val="28"/>
+          <w:szCs w:val="28"/>
+        </w:rPr>
+        <w:t>SAmple</w:t>
+      </w:r>
+      <w:proofErr w:type="spellEnd"/>
+      <w:r>
+        <w:rPr>
+          <w:rFonts w:cs="B Zar"/>
+          <w:sz w:val="28"/>
+          <w:szCs w:val="28"/>
+        </w:rPr>
+        <w:t xml:space="preserve"> and </w:t>
+      </w:r>
+      <w:proofErr w:type="spellStart"/>
+      <w:r>
+        <w:rPr>
+          <w:rFonts w:cs="B Zar"/>
+          <w:sz w:val="28"/>
+          <w:szCs w:val="28"/>
+        </w:rPr>
+        <w:t>aggreGatE</w:t>
+      </w:r>
+      <w:proofErr w:type="spellEnd"/>
+      <w:r>
+        <w:rPr>
+          <w:rFonts w:cs="B Zar"/>
+          <w:sz w:val="28"/>
+          <w:szCs w:val="28"/>
+        </w:rPr>
+        <w:t xml:space="preserve">) </w:t>
       </w:r>
       <w:r>
         <w:rPr>
@@ -5616,7 +6009,29 @@
           <w:sz w:val="28"/>
           <w:szCs w:val="28"/>
         </w:rPr>
-        <w:t xml:space="preserve"> (train_model)</w:t>
+        <w:t xml:space="preserve"> (</w:t>
+      </w:r>
+      <w:proofErr w:type="spellStart"/>
+      <w:r>
+        <w:rPr>
+          <w:rFonts w:cs="B Zar"/>
+          <w:b/>
+          <w:bCs/>
+          <w:sz w:val="28"/>
+          <w:szCs w:val="28"/>
+        </w:rPr>
+        <w:t>train_model</w:t>
+      </w:r>
+      <w:proofErr w:type="spellEnd"/>
+      <w:r>
+        <w:rPr>
+          <w:rFonts w:cs="B Zar"/>
+          <w:b/>
+          <w:bCs/>
+          <w:sz w:val="28"/>
+          <w:szCs w:val="28"/>
+        </w:rPr>
+        <w:t>)</w:t>
       </w:r>
       <w:r>
         <w:rPr>
@@ -5744,7 +6159,29 @@
           <w:sz w:val="28"/>
           <w:szCs w:val="28"/>
         </w:rPr>
-        <w:t xml:space="preserve"> (evaluate_model)</w:t>
+        <w:t xml:space="preserve"> (</w:t>
+      </w:r>
+      <w:proofErr w:type="spellStart"/>
+      <w:r>
+        <w:rPr>
+          <w:rFonts w:cs="B Zar"/>
+          <w:b/>
+          <w:bCs/>
+          <w:sz w:val="28"/>
+          <w:szCs w:val="28"/>
+        </w:rPr>
+        <w:t>evaluate_model</w:t>
+      </w:r>
+      <w:proofErr w:type="spellEnd"/>
+      <w:r>
+        <w:rPr>
+          <w:rFonts w:cs="B Zar"/>
+          <w:b/>
+          <w:bCs/>
+          <w:sz w:val="28"/>
+          <w:szCs w:val="28"/>
+        </w:rPr>
+        <w:t>)</w:t>
       </w:r>
       <w:r>
         <w:rPr>
@@ -6051,7 +6488,25 @@
           <w:sz w:val="28"/>
           <w:szCs w:val="28"/>
         </w:rPr>
-        <w:t xml:space="preserve"> GraphSAGE </w:t>
+        <w:t xml:space="preserve"> </w:t>
+      </w:r>
+      <w:proofErr w:type="spellStart"/>
+      <w:r>
+        <w:rPr>
+          <w:rFonts w:cs="B Zar"/>
+          <w:sz w:val="28"/>
+          <w:szCs w:val="28"/>
+        </w:rPr>
+        <w:t>GraphSAGE</w:t>
+      </w:r>
+      <w:proofErr w:type="spellEnd"/>
+      <w:r>
+        <w:rPr>
+          <w:rFonts w:cs="B Zar"/>
+          <w:sz w:val="28"/>
+          <w:szCs w:val="28"/>
+        </w:rPr>
+        <w:t xml:space="preserve"> </w:t>
       </w:r>
       <w:r>
         <w:rPr>
@@ -6068,8 +6523,18 @@
           <w:sz w:val="28"/>
           <w:szCs w:val="28"/>
         </w:rPr>
-        <w:t xml:space="preserve"> GraphSAGE</w:t>
-      </w:r>
+        <w:t xml:space="preserve"> </w:t>
+      </w:r>
+      <w:proofErr w:type="spellStart"/>
+      <w:r>
+        <w:rPr>
+          <w:rFonts w:cs="B Zar"/>
+          <w:sz w:val="28"/>
+          <w:szCs w:val="28"/>
+        </w:rPr>
+        <w:t>GraphSAGE</w:t>
+      </w:r>
+      <w:proofErr w:type="spellEnd"/>
       <w:r>
         <w:rPr>
           <w:rFonts w:cs="B Zar" w:hint="cs"/>
@@ -6450,7 +6915,25 @@
           <w:sz w:val="28"/>
           <w:szCs w:val="28"/>
         </w:rPr>
-        <w:t xml:space="preserve"> GraphSAGE </w:t>
+        <w:t xml:space="preserve"> </w:t>
+      </w:r>
+      <w:proofErr w:type="spellStart"/>
+      <w:r>
+        <w:rPr>
+          <w:rFonts w:cs="B Zar"/>
+          <w:sz w:val="28"/>
+          <w:szCs w:val="28"/>
+        </w:rPr>
+        <w:t>GraphSAGE</w:t>
+      </w:r>
+      <w:proofErr w:type="spellEnd"/>
+      <w:r>
+        <w:rPr>
+          <w:rFonts w:cs="B Zar"/>
+          <w:sz w:val="28"/>
+          <w:szCs w:val="28"/>
+        </w:rPr>
+        <w:t xml:space="preserve"> </w:t>
       </w:r>
       <w:r>
         <w:rPr>
@@ -6890,6 +7373,7 @@
         </w:rPr>
         <w:t xml:space="preserve">و </w:t>
       </w:r>
+      <w:proofErr w:type="spellStart"/>
       <w:r>
         <w:rPr>
           <w:rFonts w:cs="B Zar"/>
@@ -6900,6 +7384,7 @@
         </w:rPr>
         <w:t>GraphSAGE</w:t>
       </w:r>
+      <w:proofErr w:type="spellEnd"/>
       <w:r>
         <w:rPr>
           <w:rFonts w:cs="B Zar" w:hint="cs"/>
@@ -7139,6 +7624,7 @@
         </w:rPr>
         <w:t xml:space="preserve">، </w:t>
       </w:r>
+      <w:proofErr w:type="spellStart"/>
       <w:r>
         <w:rPr>
           <w:rFonts w:cs="B Zar"/>
@@ -7147,6 +7633,7 @@
         </w:rPr>
         <w:t>GraphSAGE</w:t>
       </w:r>
+      <w:proofErr w:type="spellEnd"/>
       <w:r>
         <w:rPr>
           <w:rFonts w:cs="B Zar" w:hint="cs"/>
@@ -7280,6 +7767,7 @@
         </w:rPr>
         <w:t xml:space="preserve"> </w:t>
       </w:r>
+      <w:proofErr w:type="spellStart"/>
       <w:r>
         <w:rPr>
           <w:rFonts w:cs="B Zar"/>
@@ -7290,6 +7778,7 @@
         </w:rPr>
         <w:t>GraphSAGE</w:t>
       </w:r>
+      <w:proofErr w:type="spellEnd"/>
     </w:p>
     <w:p>
       <w:pPr>
@@ -7438,7 +7927,25 @@
           <w:sz w:val="28"/>
           <w:szCs w:val="28"/>
         </w:rPr>
-        <w:t xml:space="preserve"> GraphSAGE </w:t>
+        <w:t xml:space="preserve"> </w:t>
+      </w:r>
+      <w:proofErr w:type="spellStart"/>
+      <w:r>
+        <w:rPr>
+          <w:rFonts w:cs="B Zar"/>
+          <w:sz w:val="28"/>
+          <w:szCs w:val="28"/>
+        </w:rPr>
+        <w:t>GraphSAGE</w:t>
+      </w:r>
+      <w:proofErr w:type="spellEnd"/>
+      <w:r>
+        <w:rPr>
+          <w:rFonts w:cs="B Zar"/>
+          <w:sz w:val="28"/>
+          <w:szCs w:val="28"/>
+        </w:rPr>
+        <w:t xml:space="preserve"> </w:t>
       </w:r>
       <w:r>
         <w:rPr>
@@ -7455,8 +7962,18 @@
           <w:sz w:val="28"/>
           <w:szCs w:val="28"/>
         </w:rPr>
-        <w:t xml:space="preserve"> GraphSAGE</w:t>
-      </w:r>
+        <w:t xml:space="preserve"> </w:t>
+      </w:r>
+      <w:proofErr w:type="spellStart"/>
+      <w:r>
+        <w:rPr>
+          <w:rFonts w:cs="B Zar"/>
+          <w:sz w:val="28"/>
+          <w:szCs w:val="28"/>
+        </w:rPr>
+        <w:t>GraphSAGE</w:t>
+      </w:r>
+      <w:proofErr w:type="spellEnd"/>
       <w:r>
         <w:rPr>
           <w:rFonts w:cs="B Zar" w:hint="cs"/>
@@ -7545,8 +8062,18 @@
           <w:sz w:val="28"/>
           <w:szCs w:val="28"/>
         </w:rPr>
-        <w:t xml:space="preserve"> GraphSAGE</w:t>
-      </w:r>
+        <w:t xml:space="preserve"> </w:t>
+      </w:r>
+      <w:proofErr w:type="spellStart"/>
+      <w:r>
+        <w:rPr>
+          <w:rFonts w:cs="B Zar"/>
+          <w:sz w:val="28"/>
+          <w:szCs w:val="28"/>
+        </w:rPr>
+        <w:t>GraphSAGE</w:t>
+      </w:r>
+      <w:proofErr w:type="spellEnd"/>
       <w:r>
         <w:rPr>
           <w:rFonts w:cs="B Zar" w:hint="cs"/>
@@ -12304,7 +12831,6 @@
   <w:style w:type="character" w:default="1" w:styleId="DefaultParagraphFont">
     <w:name w:val="Default Paragraph Font"/>
     <w:uiPriority w:val="1"/>
-    <w:semiHidden/>
     <w:unhideWhenUsed/>
   </w:style>
   <w:style w:type="table" w:default="1" w:styleId="TableNormal">

</xml_diff>